<commit_message>
Matching files to class diagram. Creating xml layouts
</commit_message>
<xml_diff>
--- a/docs/FitTravel Requirements.docx
+++ b/docs/FitTravel Requirements.docx
@@ -3,191 +3,319 @@
 <w:document xmlns:wpc="http://schemas.microsoft.com/office/word/2010/wordprocessingCanvas" xmlns:mc="http://schemas.openxmlformats.org/markup-compatibility/2006" xmlns:o="urn:schemas-microsoft-com:office:office" xmlns:r="http://schemas.openxmlformats.org/officeDocument/2006/relationships" xmlns:m="http://schemas.openxmlformats.org/officeDocument/2006/math" xmlns:v="urn:schemas-microsoft-com:vml" xmlns:wp14="http://schemas.microsoft.com/office/word/2010/wordprocessingDrawing" xmlns:wp="http://schemas.openxmlformats.org/drawingml/2006/wordprocessingDrawing" xmlns:w10="urn:schemas-microsoft-com:office:word" xmlns:w="http://schemas.openxmlformats.org/wordprocessingml/2006/main" xmlns:w14="http://schemas.microsoft.com/office/word/2010/wordml" xmlns:w15="http://schemas.microsoft.com/office/word/2012/wordml" xmlns:wpg="http://schemas.microsoft.com/office/word/2010/wordprocessingGroup" xmlns:wpi="http://schemas.microsoft.com/office/word/2010/wordprocessingInk" xmlns:wne="http://schemas.microsoft.com/office/word/2006/wordml" xmlns:wps="http://schemas.microsoft.com/office/word/2010/wordprocessingShape" mc:Ignorable="w14 w15 wp14">
   <w:body>
     <w:p>
+      <w:pPr>
+        <w:rPr>
+          <w:b/>
+          <w:sz w:val="26"/>
+        </w:rPr>
+      </w:pPr>
       <w:proofErr w:type="spellStart"/>
       <w:r>
+        <w:rPr>
+          <w:b/>
+          <w:sz w:val="26"/>
+        </w:rPr>
         <w:t>FitTravel</w:t>
       </w:r>
       <w:proofErr w:type="spellEnd"/>
       <w:r>
+        <w:rPr>
+          <w:b/>
+          <w:sz w:val="26"/>
+        </w:rPr>
         <w:t xml:space="preserve"> Requirements</w:t>
       </w:r>
     </w:p>
+    <w:p>
+      <w:r>
+        <w:rPr>
+          <w:b/>
+        </w:rPr>
+        <w:t>Non-Functional</w:t>
+      </w:r>
+    </w:p>
+    <w:p>
+      <w:pPr>
+        <w:pStyle w:val="ListParagraph"/>
+        <w:numPr>
+          <w:ilvl w:val="0"/>
+          <w:numId w:val="1"/>
+        </w:numPr>
+      </w:pPr>
+      <w:r>
+        <w:t xml:space="preserve">To use this application the user must be </w:t>
+      </w:r>
+      <w:r>
+        <w:t>running an Android device with An</w:t>
+      </w:r>
+      <w:r>
+        <w:t>droid</w:t>
+      </w:r>
+      <w:r>
+        <w:t xml:space="preserve"> API</w:t>
+      </w:r>
+      <w:r>
+        <w:t xml:space="preserve"> level</w:t>
+      </w:r>
+      <w:r>
+        <w:t xml:space="preserve"> 12</w:t>
+      </w:r>
+      <w:r>
+        <w:t xml:space="preserve"> (</w:t>
+      </w:r>
+      <w:r>
+        <w:t xml:space="preserve">Android </w:t>
+      </w:r>
+      <w:r>
+        <w:t>3.1 Honeycomb)</w:t>
+      </w:r>
+      <w:r>
+        <w:t xml:space="preserve"> or higher</w:t>
+      </w:r>
+      <w:r>
+        <w:t>.</w:t>
+      </w:r>
+    </w:p>
+    <w:p>
+      <w:pPr>
+        <w:pStyle w:val="ListParagraph"/>
+        <w:numPr>
+          <w:ilvl w:val="0"/>
+          <w:numId w:val="1"/>
+        </w:numPr>
+      </w:pPr>
+      <w:r>
+        <w:t>The application will require the following permissions: read/write access, location, internet, and network state.</w:t>
+      </w:r>
+    </w:p>
+    <w:p>
+      <w:pPr>
+        <w:pStyle w:val="ListParagraph"/>
+        <w:numPr>
+          <w:ilvl w:val="0"/>
+          <w:numId w:val="1"/>
+        </w:numPr>
+      </w:pPr>
+      <w:r>
+        <w:t xml:space="preserve">The application will require the user to sign in using an </w:t>
+      </w:r>
+      <w:proofErr w:type="spellStart"/>
+      <w:r>
+        <w:t>OAuth</w:t>
+      </w:r>
+      <w:proofErr w:type="spellEnd"/>
+      <w:r>
+        <w:t xml:space="preserve"> system, as well as connect the application to their Fitbit account.</w:t>
+      </w:r>
+    </w:p>
+    <w:p>
+      <w:pPr>
+        <w:rPr>
+          <w:b/>
+        </w:rPr>
+      </w:pPr>
+      <w:r>
+        <w:rPr>
+          <w:b/>
+        </w:rPr>
+        <w:t>Functional</w:t>
+      </w:r>
+    </w:p>
+    <w:p>
+      <w:r>
+        <w:t>1)</w:t>
+      </w:r>
+    </w:p>
+    <w:p>
+      <w:pPr>
+        <w:ind w:left="720"/>
+      </w:pPr>
+      <w:r>
+        <w:t xml:space="preserve">a) </w:t>
+      </w:r>
+      <w:r>
+        <w:t xml:space="preserve">The user will be able to select a beginning and ending location. </w:t>
+      </w:r>
+      <w:r>
+        <w:br/>
+        <w:t xml:space="preserve">b) </w:t>
+      </w:r>
+      <w:r>
+        <w:t xml:space="preserve">The starting location can be determined from the user’s current location if the user so chooses. The user will use these locations as a beginning and end point on a mock journey. </w:t>
+      </w:r>
+    </w:p>
+    <w:p>
+      <w:r>
+        <w:t>2)</w:t>
+      </w:r>
+    </w:p>
+    <w:p>
+      <w:pPr>
+        <w:ind w:left="720"/>
+      </w:pPr>
+      <w:r>
+        <w:t xml:space="preserve">a) </w:t>
+      </w:r>
+      <w:r>
+        <w:t xml:space="preserve">The application will use locations A and B to determine the distance </w:t>
+      </w:r>
+      <w:r>
+        <w:t xml:space="preserve">the user must travel to complete the journey. </w:t>
+      </w:r>
+      <w:r>
+        <w:br/>
+      </w:r>
+      <w:r>
+        <w:t xml:space="preserve">b) </w:t>
+      </w:r>
+      <w:r>
+        <w:t>The application will update the user’s cumulative distance, starting from the beginning of the journey, by listening to the user’s Fitbit and updating in real, or near real time.</w:t>
+      </w:r>
+    </w:p>
+    <w:p>
+      <w:r>
+        <w:t>3)</w:t>
+      </w:r>
+    </w:p>
+    <w:p>
+      <w:pPr>
+        <w:ind w:left="720"/>
+      </w:pPr>
+      <w:r>
+        <w:t xml:space="preserve">a) </w:t>
+      </w:r>
+      <w:r>
+        <w:t xml:space="preserve">The application will display the overall trip on </w:t>
+      </w:r>
+      <w:r>
+        <w:t xml:space="preserve">a map provided by Google Maps. </w:t>
+      </w:r>
+      <w:r>
+        <w:br/>
+      </w:r>
+      <w:r>
+        <w:t xml:space="preserve">b) </w:t>
+      </w:r>
+      <w:r>
+        <w:t>The application will display the user’s progress graphically, as well as numerically in miles, kilometers, or steps.</w:t>
+      </w:r>
+      <w:r>
+        <w:br/>
+      </w:r>
+      <w:r>
+        <w:t xml:space="preserve">c) </w:t>
+      </w:r>
+      <w:r>
+        <w:t>As steps vary from person to person, the application will calculate the steps by taking the user’s stride length data from their Fitbit.</w:t>
+      </w:r>
+    </w:p>
+    <w:p>
+      <w:r>
+        <w:t>4)</w:t>
+      </w:r>
+    </w:p>
+    <w:p>
+      <w:pPr>
+        <w:ind w:firstLine="720"/>
+      </w:pPr>
+      <w:r>
+        <w:t xml:space="preserve">a) </w:t>
+      </w:r>
+      <w:r>
+        <w:t>Data will be collected from the user’s Fit</w:t>
+      </w:r>
+      <w:r>
+        <w:t>b</w:t>
+      </w:r>
+      <w:r>
+        <w:t>it device. This includes the user’s stride length as well as the distance they have traveled since their last sync.</w:t>
+      </w:r>
+    </w:p>
+    <w:p>
+      <w:r>
+        <w:t>5)</w:t>
+      </w:r>
+    </w:p>
+    <w:p>
+      <w:pPr>
+        <w:ind w:left="720"/>
+      </w:pPr>
+      <w:r>
+        <w:t xml:space="preserve">a) </w:t>
+      </w:r>
+      <w:r>
+        <w:t>The user will be able to set their preferred measurement system, either metric or imperial units.</w:t>
+      </w:r>
+    </w:p>
+    <w:p>
+      <w:r>
+        <w:t>6)</w:t>
+      </w:r>
+    </w:p>
+    <w:p>
+      <w:pPr>
+        <w:ind w:left="720"/>
+      </w:pPr>
+      <w:r>
+        <w:t xml:space="preserve">a) </w:t>
+      </w:r>
+      <w:r>
+        <w:t xml:space="preserve">The user will be able to start a new journey at any time from the settings menu. </w:t>
+      </w:r>
+      <w:r>
+        <w:br/>
+      </w:r>
+      <w:r>
+        <w:t xml:space="preserve">b) </w:t>
+      </w:r>
+      <w:r>
+        <w:t>The user is also able to change the beginning or ending locations.</w:t>
+      </w:r>
+    </w:p>
+    <w:p>
+      <w:bookmarkStart w:id="0" w:name="_GoBack"/>
+      <w:r>
+        <w:t>Add in work flow (user story)</w:t>
+      </w:r>
+    </w:p>
     <w:p/>
     <w:p>
       <w:r>
-        <w:t>The user is required to be running an android device with a minimum</w:t>
-      </w:r>
-      <w:r>
-        <w:t xml:space="preserve"> Android</w:t>
-      </w:r>
-      <w:r>
-        <w:t xml:space="preserve"> API of 12 with internet access and location features.</w:t>
-      </w:r>
-    </w:p>
-    <w:p>
-      <w:r>
-        <w:t>The user will be able to select a starting and ending location for the journey.</w:t>
+        <w:lastRenderedPageBreak/>
+        <w:t>ID requirements to map test cases to requirements</w:t>
+      </w:r>
+    </w:p>
+    <w:p>
+      <w:r>
+        <w:t xml:space="preserve">Get up on </w:t>
+      </w:r>
+      <w:proofErr w:type="spellStart"/>
+      <w:r>
+        <w:t>github</w:t>
+      </w:r>
+      <w:proofErr w:type="spellEnd"/>
+    </w:p>
+    <w:p>
+      <w:r>
+        <w:t xml:space="preserve">Keep track of tasks for </w:t>
+      </w:r>
+      <w:r>
+        <w:t>project</w:t>
+      </w:r>
+    </w:p>
+    <w:p>
+      <w:r>
+        <w:rPr>
+          <w:b/>
+        </w:rPr>
+        <w:t>User opens app for the first time</w:t>
       </w:r>
       <w:r>
         <w:br/>
-      </w:r>
-      <w:r>
-        <w:tab/>
-        <w:t>The starting location can be collected from the user’s current location.</w:t>
-      </w:r>
-    </w:p>
-    <w:p>
-      <w:r>
-        <w:t xml:space="preserve">Steps and distance will be collected from either the user’s </w:t>
-      </w:r>
-      <w:proofErr w:type="spellStart"/>
-      <w:r>
-        <w:t>fitbit</w:t>
-      </w:r>
-      <w:proofErr w:type="spellEnd"/>
-      <w:r>
-        <w:t xml:space="preserve"> device or the built in phone pedometer</w:t>
-      </w:r>
-      <w:r>
-        <w:t xml:space="preserve"> (Not pedometer, look up actual function/classes)</w:t>
-      </w:r>
-      <w:r>
-        <w:t>.</w:t>
-      </w:r>
-    </w:p>
-    <w:p>
-      <w:r>
-        <w:t>The user’s steps will accumulate in real time, with the distance to the end location being the goal.</w:t>
-      </w:r>
-    </w:p>
-    <w:p>
-      <w:r>
-        <w:t>The user’s progress will be displayed over a map</w:t>
-      </w:r>
-      <w:r>
-        <w:t xml:space="preserve"> in real time</w:t>
-      </w:r>
-      <w:r>
-        <w:t>.</w:t>
-      </w:r>
-    </w:p>
-    <w:p>
-      <w:r>
-        <w:t xml:space="preserve">The user can cycle through the steps remaining, distance remaining, </w:t>
-      </w:r>
-      <w:proofErr w:type="gramStart"/>
-      <w:r>
-        <w:t>steps</w:t>
-      </w:r>
-      <w:proofErr w:type="gramEnd"/>
-      <w:r>
-        <w:t xml:space="preserve"> so far, and distance so far on the map through a text button.</w:t>
-      </w:r>
-    </w:p>
-    <w:p>
-      <w:r>
-        <w:t>The user is able to switch between metric and imperial measurements.</w:t>
-      </w:r>
-    </w:p>
-    <w:p>
-      <w:r>
-        <w:t>The user can create a new trip or edit either</w:t>
-      </w:r>
-      <w:r>
-        <w:t xml:space="preserve"> the starting or ending</w:t>
-      </w:r>
-      <w:r>
-        <w:t xml:space="preserve"> location at any time.</w:t>
-      </w:r>
-    </w:p>
-    <w:p/>
-    <w:p>
-      <w:r>
-        <w:t>Goal requirements</w:t>
-      </w:r>
-    </w:p>
-    <w:p>
-      <w:r>
-        <w:t>The user can make a multi-leg journey. (</w:t>
-      </w:r>
-      <w:proofErr w:type="gramStart"/>
-      <w:r>
-        <w:t>e.g</w:t>
-      </w:r>
-      <w:proofErr w:type="gramEnd"/>
-      <w:r>
-        <w:t>. travel to London on the way to Rome)</w:t>
-      </w:r>
-    </w:p>
-    <w:p>
-      <w:r>
-        <w:t>The user can have multiple trips going at once.</w:t>
-      </w:r>
-    </w:p>
-    <w:p/>
-    <w:p>
-      <w:r>
-        <w:t xml:space="preserve">Divide by functional and </w:t>
-      </w:r>
-      <w:proofErr w:type="spellStart"/>
-      <w:r>
-        <w:t>non functional</w:t>
-      </w:r>
-      <w:proofErr w:type="spellEnd"/>
-      <w:r>
-        <w:t xml:space="preserve"> requirements</w:t>
-      </w:r>
-    </w:p>
-    <w:p>
-      <w:r>
-        <w:t>Non-Functional</w:t>
-      </w:r>
-    </w:p>
-    <w:p>
-      <w:r>
-        <w:t>Fitbit version, android version, constraints</w:t>
-      </w:r>
-    </w:p>
-    <w:p>
-      <w:r>
-        <w:t>Functional</w:t>
-      </w:r>
-    </w:p>
-    <w:p>
-      <w:r>
-        <w:t>Features, what it does</w:t>
-      </w:r>
-    </w:p>
-    <w:p/>
-    <w:p>
-      <w:r>
-        <w:t>Add in work flow (user story)</w:t>
-      </w:r>
-    </w:p>
-    <w:p/>
-    <w:p>
-      <w:r>
-        <w:t>ID requirements to map test cases to requirements</w:t>
-      </w:r>
-    </w:p>
-    <w:p>
-      <w:r>
-        <w:t xml:space="preserve">Get up on </w:t>
-      </w:r>
-      <w:proofErr w:type="spellStart"/>
-      <w:r>
-        <w:t>github</w:t>
-      </w:r>
-      <w:proofErr w:type="spellEnd"/>
-    </w:p>
-    <w:p>
-      <w:r>
-        <w:t>Keep track of tasks for porject</w:t>
-      </w:r>
-      <w:bookmarkStart w:id="0" w:name="_GoBack"/>
+        <w:t xml:space="preserve">The application opens to a map of the user’s current location. </w:t>
+      </w:r>
       <w:bookmarkEnd w:id="0"/>
     </w:p>
-    <w:p/>
     <w:sectPr>
       <w:pgSz w:w="12240" w:h="15840"/>
       <w:pgMar w:top="1440" w:right="1440" w:bottom="1440" w:left="1440" w:header="720" w:footer="720" w:gutter="0"/>
@@ -196,6 +324,103 @@
     </w:sectPr>
   </w:body>
 </w:document>
+</file>
+
+<file path=word/numbering.xml><?xml version="1.0" encoding="utf-8"?>
+<w:numbering xmlns:wpc="http://schemas.microsoft.com/office/word/2010/wordprocessingCanvas" xmlns:mc="http://schemas.openxmlformats.org/markup-compatibility/2006" xmlns:o="urn:schemas-microsoft-com:office:office" xmlns:r="http://schemas.openxmlformats.org/officeDocument/2006/relationships" xmlns:m="http://schemas.openxmlformats.org/officeDocument/2006/math" xmlns:v="urn:schemas-microsoft-com:vml" xmlns:wp14="http://schemas.microsoft.com/office/word/2010/wordprocessingDrawing" xmlns:wp="http://schemas.openxmlformats.org/drawingml/2006/wordprocessingDrawing" xmlns:w10="urn:schemas-microsoft-com:office:word" xmlns:w="http://schemas.openxmlformats.org/wordprocessingml/2006/main" xmlns:w14="http://schemas.microsoft.com/office/word/2010/wordml" xmlns:w15="http://schemas.microsoft.com/office/word/2012/wordml" xmlns:wpg="http://schemas.microsoft.com/office/word/2010/wordprocessingGroup" xmlns:wpi="http://schemas.microsoft.com/office/word/2010/wordprocessingInk" xmlns:wne="http://schemas.microsoft.com/office/word/2006/wordml" xmlns:wps="http://schemas.microsoft.com/office/word/2010/wordprocessingShape" mc:Ignorable="w14 w15 wp14">
+  <w:abstractNum w:abstractNumId="0">
+    <w:nsid w:val="102D3B4B"/>
+    <w:multiLevelType w:val="hybridMultilevel"/>
+    <w:tmpl w:val="7CBA717C"/>
+    <w:lvl w:ilvl="0" w:tplc="04090011">
+      <w:start w:val="1"/>
+      <w:numFmt w:val="decimal"/>
+      <w:lvlText w:val="%1)"/>
+      <w:lvlJc w:val="left"/>
+      <w:pPr>
+        <w:ind w:left="720" w:hanging="360"/>
+      </w:pPr>
+      <w:rPr>
+        <w:rFonts w:hint="default"/>
+      </w:rPr>
+    </w:lvl>
+    <w:lvl w:ilvl="1" w:tplc="04090019" w:tentative="1">
+      <w:start w:val="1"/>
+      <w:numFmt w:val="lowerLetter"/>
+      <w:lvlText w:val="%2."/>
+      <w:lvlJc w:val="left"/>
+      <w:pPr>
+        <w:ind w:left="1440" w:hanging="360"/>
+      </w:pPr>
+    </w:lvl>
+    <w:lvl w:ilvl="2" w:tplc="0409001B" w:tentative="1">
+      <w:start w:val="1"/>
+      <w:numFmt w:val="lowerRoman"/>
+      <w:lvlText w:val="%3."/>
+      <w:lvlJc w:val="right"/>
+      <w:pPr>
+        <w:ind w:left="2160" w:hanging="180"/>
+      </w:pPr>
+    </w:lvl>
+    <w:lvl w:ilvl="3" w:tplc="0409000F" w:tentative="1">
+      <w:start w:val="1"/>
+      <w:numFmt w:val="decimal"/>
+      <w:lvlText w:val="%4."/>
+      <w:lvlJc w:val="left"/>
+      <w:pPr>
+        <w:ind w:left="2880" w:hanging="360"/>
+      </w:pPr>
+    </w:lvl>
+    <w:lvl w:ilvl="4" w:tplc="04090019" w:tentative="1">
+      <w:start w:val="1"/>
+      <w:numFmt w:val="lowerLetter"/>
+      <w:lvlText w:val="%5."/>
+      <w:lvlJc w:val="left"/>
+      <w:pPr>
+        <w:ind w:left="3600" w:hanging="360"/>
+      </w:pPr>
+    </w:lvl>
+    <w:lvl w:ilvl="5" w:tplc="0409001B" w:tentative="1">
+      <w:start w:val="1"/>
+      <w:numFmt w:val="lowerRoman"/>
+      <w:lvlText w:val="%6."/>
+      <w:lvlJc w:val="right"/>
+      <w:pPr>
+        <w:ind w:left="4320" w:hanging="180"/>
+      </w:pPr>
+    </w:lvl>
+    <w:lvl w:ilvl="6" w:tplc="0409000F" w:tentative="1">
+      <w:start w:val="1"/>
+      <w:numFmt w:val="decimal"/>
+      <w:lvlText w:val="%7."/>
+      <w:lvlJc w:val="left"/>
+      <w:pPr>
+        <w:ind w:left="5040" w:hanging="360"/>
+      </w:pPr>
+    </w:lvl>
+    <w:lvl w:ilvl="7" w:tplc="04090019" w:tentative="1">
+      <w:start w:val="1"/>
+      <w:numFmt w:val="lowerLetter"/>
+      <w:lvlText w:val="%8."/>
+      <w:lvlJc w:val="left"/>
+      <w:pPr>
+        <w:ind w:left="5760" w:hanging="360"/>
+      </w:pPr>
+    </w:lvl>
+    <w:lvl w:ilvl="8" w:tplc="0409001B" w:tentative="1">
+      <w:start w:val="1"/>
+      <w:numFmt w:val="lowerRoman"/>
+      <w:lvlText w:val="%9."/>
+      <w:lvlJc w:val="right"/>
+      <w:pPr>
+        <w:ind w:left="6480" w:hanging="180"/>
+      </w:pPr>
+    </w:lvl>
+  </w:abstractNum>
+  <w:num w:numId="1">
+    <w:abstractNumId w:val="0"/>
+  </w:num>
+</w:numbering>
 </file>
 
 <file path=word/styles.xml><?xml version="1.0" encoding="utf-8"?>
@@ -619,6 +844,17 @@
     <w:semiHidden/>
     <w:unhideWhenUsed/>
   </w:style>
+  <w:style w:type="paragraph" w:styleId="ListParagraph">
+    <w:name w:val="List Paragraph"/>
+    <w:basedOn w:val="Normal"/>
+    <w:uiPriority w:val="34"/>
+    <w:qFormat/>
+    <w:rsid w:val="004F335A"/>
+    <w:pPr>
+      <w:ind w:left="720"/>
+      <w:contextualSpacing/>
+    </w:pPr>
+  </w:style>
 </w:styles>
 </file>
 

</xml_diff>